<commit_message>
Added Last Use cases and Correction
Missing CaricaPost, need meeting with team members
</commit_message>
<xml_diff>
--- a/Documentazione/Problem Statement/Problem Statement.docx
+++ b/Documentazione/Problem Statement/Problem Statement.docx
@@ -1942,18 +1942,17 @@
           <w:p>
             <w:pPr>
               <w:pStyle w:val="Contenutotabella"/>
-            </w:pPr>
-            <w:r>
-              <w:t>RF-</w:t>
-            </w:r>
-            <w:r>
-              <w:t xml:space="preserve"> </w:t>
-            </w:r>
-            <w:r>
-              <w:t xml:space="preserve">1 </w:t>
-            </w:r>
-            <w:r>
-              <w:t>login</w:t>
+              <w:rPr>
+                <w:sz w:val="22"/>
+                <w:szCs w:val="22"/>
+              </w:rPr>
+            </w:pPr>
+            <w:r>
+              <w:rPr>
+                <w:sz w:val="22"/>
+                <w:szCs w:val="22"/>
+              </w:rPr>
+              <w:t>RF- 1 login</w:t>
             </w:r>
           </w:p>
         </w:tc>
@@ -1990,8 +1989,16 @@
           <w:p>
             <w:pPr>
               <w:pStyle w:val="Contenutotabella"/>
-            </w:pPr>
-            <w:r>
+              <w:rPr>
+                <w:sz w:val="22"/>
+                <w:szCs w:val="22"/>
+              </w:rPr>
+            </w:pPr>
+            <w:r>
+              <w:rPr>
+                <w:sz w:val="22"/>
+                <w:szCs w:val="22"/>
+              </w:rPr>
               <w:t>RF- 2 logout</w:t>
             </w:r>
           </w:p>
@@ -2029,18 +2036,17 @@
           <w:p>
             <w:pPr>
               <w:pStyle w:val="Contenutotabella"/>
-            </w:pPr>
-            <w:r>
-              <w:t>RF-</w:t>
-            </w:r>
-            <w:r>
-              <w:t xml:space="preserve"> </w:t>
-            </w:r>
-            <w:r>
-              <w:t>3</w:t>
-            </w:r>
-            <w:r>
-              <w:t xml:space="preserve"> registrazione</w:t>
+              <w:rPr>
+                <w:sz w:val="22"/>
+                <w:szCs w:val="22"/>
+              </w:rPr>
+            </w:pPr>
+            <w:r>
+              <w:rPr>
+                <w:sz w:val="22"/>
+                <w:szCs w:val="22"/>
+              </w:rPr>
+              <w:t>RF- 3 registrazione</w:t>
             </w:r>
           </w:p>
         </w:tc>
@@ -2059,10 +2065,7 @@
               <w:pStyle w:val="Corpo"/>
             </w:pPr>
             <w:r>
-              <w:t>Possibilità d</w:t>
-            </w:r>
-            <w:r>
-              <w:t>i registrarsi sul sito inserendo delle credenziali personali necessarie per l’accesso al sito.</w:t>
+              <w:t>Possibilità di registrarsi sul sito inserendo delle credenziali personali necessarie per l’accesso al sito.</w:t>
             </w:r>
           </w:p>
         </w:tc>
@@ -2080,21 +2083,17 @@
           <w:p>
             <w:pPr>
               <w:pStyle w:val="Contenutotabella"/>
-            </w:pPr>
-            <w:r>
-              <w:t>RF-</w:t>
-            </w:r>
-            <w:r>
-              <w:t xml:space="preserve"> </w:t>
-            </w:r>
-            <w:r>
-              <w:t>4</w:t>
-            </w:r>
-            <w:r>
-              <w:t xml:space="preserve"> </w:t>
-            </w:r>
-            <w:r>
-              <w:t>recuperaPassword</w:t>
+              <w:rPr>
+                <w:sz w:val="22"/>
+                <w:szCs w:val="22"/>
+              </w:rPr>
+            </w:pPr>
+            <w:r>
+              <w:rPr>
+                <w:sz w:val="22"/>
+                <w:szCs w:val="22"/>
+              </w:rPr>
+              <w:t>RF- 4 recuperaPassword</w:t>
             </w:r>
           </w:p>
         </w:tc>
@@ -2113,10 +2112,7 @@
               <w:pStyle w:val="Corpo"/>
             </w:pPr>
             <w:r>
-              <w:t>Possibil</w:t>
-            </w:r>
-            <w:r>
-              <w:t>ità di recuperare la password se quest’ultima è stata persa o dimenticata dall’utente.</w:t>
+              <w:t>Possibilità di recuperare la password se quest’ultima è stata persa o dimenticata dall’utente.</w:t>
             </w:r>
           </w:p>
         </w:tc>
@@ -2134,21 +2130,17 @@
           <w:p>
             <w:pPr>
               <w:pStyle w:val="Contenutotabella"/>
-            </w:pPr>
-            <w:r>
-              <w:t>RF-</w:t>
-            </w:r>
-            <w:r>
-              <w:t xml:space="preserve"> </w:t>
-            </w:r>
-            <w:r>
-              <w:t>5</w:t>
-            </w:r>
-            <w:r>
-              <w:t xml:space="preserve"> </w:t>
-            </w:r>
-            <w:r>
-              <w:t>modificaPassword</w:t>
+              <w:rPr>
+                <w:sz w:val="22"/>
+                <w:szCs w:val="22"/>
+              </w:rPr>
+            </w:pPr>
+            <w:r>
+              <w:rPr>
+                <w:sz w:val="22"/>
+                <w:szCs w:val="22"/>
+              </w:rPr>
+              <w:t>RF- 5 modificaPassword</w:t>
             </w:r>
           </w:p>
         </w:tc>
@@ -2167,10 +2159,7 @@
               <w:pStyle w:val="Corpo"/>
             </w:pPr>
             <w:r>
-              <w:t xml:space="preserve">Possibilità di </w:t>
-            </w:r>
-            <w:r>
-              <w:t>cambiare la password nel caso in cui l’utente ha difficoltà a ricordarla, o per motivi di sicurezza personali.</w:t>
+              <w:t>Possibilità di cambiare la password nel caso in cui l’utente ha difficoltà a ricordarla, o per motivi di sicurezza personali.</w:t>
             </w:r>
           </w:p>
         </w:tc>
@@ -2188,27 +2177,17 @@
           <w:p>
             <w:pPr>
               <w:pStyle w:val="Contenutotabella"/>
-            </w:pPr>
-            <w:r>
-              <w:t>RF-</w:t>
-            </w:r>
-            <w:r>
-              <w:t xml:space="preserve"> </w:t>
-            </w:r>
-            <w:r>
-              <w:t>6</w:t>
-            </w:r>
-            <w:r>
-              <w:t xml:space="preserve"> </w:t>
-            </w:r>
-            <w:r>
-              <w:t>ri</w:t>
-            </w:r>
-            <w:r>
-              <w:t>cercaU</w:t>
-            </w:r>
-            <w:r>
-              <w:t>tente</w:t>
+              <w:rPr>
+                <w:sz w:val="22"/>
+                <w:szCs w:val="22"/>
+              </w:rPr>
+            </w:pPr>
+            <w:r>
+              <w:rPr>
+                <w:sz w:val="22"/>
+                <w:szCs w:val="22"/>
+              </w:rPr>
+              <w:t>RF- 6 ricercaUtente</w:t>
             </w:r>
           </w:p>
         </w:tc>
@@ -2227,22 +2206,7 @@
               <w:pStyle w:val="Corpo"/>
             </w:pPr>
             <w:r>
-              <w:t xml:space="preserve">Possibilità di </w:t>
-            </w:r>
-            <w:r>
-              <w:t>ri</w:t>
-            </w:r>
-            <w:r>
-              <w:t xml:space="preserve">cercare </w:t>
-            </w:r>
-            <w:r>
-              <w:t xml:space="preserve">un utente </w:t>
-            </w:r>
-            <w:r>
-              <w:t>tramite</w:t>
-            </w:r>
-            <w:r>
-              <w:t xml:space="preserve"> username.</w:t>
+              <w:t>Possibilità di ricercare un utente tramite username.</w:t>
             </w:r>
           </w:p>
         </w:tc>
@@ -2260,24 +2224,17 @@
           <w:p>
             <w:pPr>
               <w:pStyle w:val="Contenutotabella"/>
-            </w:pPr>
-            <w:r>
-              <w:t>RF-</w:t>
-            </w:r>
-            <w:r>
-              <w:t xml:space="preserve"> </w:t>
-            </w:r>
-            <w:r>
-              <w:t>7</w:t>
-            </w:r>
-            <w:r>
-              <w:t xml:space="preserve"> </w:t>
-            </w:r>
-            <w:r>
-              <w:t>ri</w:t>
-            </w:r>
-            <w:r>
-              <w:t>cercaTag</w:t>
+              <w:rPr>
+                <w:sz w:val="22"/>
+                <w:szCs w:val="22"/>
+              </w:rPr>
+            </w:pPr>
+            <w:r>
+              <w:rPr>
+                <w:sz w:val="22"/>
+                <w:szCs w:val="22"/>
+              </w:rPr>
+              <w:t>RF- 7 ricercaTag</w:t>
             </w:r>
           </w:p>
         </w:tc>
@@ -2296,13 +2253,7 @@
               <w:pStyle w:val="Corpo"/>
             </w:pPr>
             <w:r>
-              <w:t xml:space="preserve">Possibilità di </w:t>
-            </w:r>
-            <w:r>
-              <w:t xml:space="preserve">ricercare i post che contengono il tag </w:t>
-            </w:r>
-            <w:r>
-              <w:t>specificato.</w:t>
+              <w:t>Possibilità di ricercare i post che contengono il tag specificato.</w:t>
             </w:r>
           </w:p>
         </w:tc>
@@ -2320,21 +2271,17 @@
           <w:p>
             <w:pPr>
               <w:pStyle w:val="Contenutotabella"/>
-            </w:pPr>
-            <w:r>
-              <w:t>RF-</w:t>
-            </w:r>
-            <w:r>
-              <w:t xml:space="preserve"> </w:t>
-            </w:r>
-            <w:r>
-              <w:t>8</w:t>
-            </w:r>
-            <w:r>
-              <w:t xml:space="preserve"> </w:t>
-            </w:r>
-            <w:r>
-              <w:t>aggiungiPost</w:t>
+              <w:rPr>
+                <w:sz w:val="22"/>
+                <w:szCs w:val="22"/>
+              </w:rPr>
+            </w:pPr>
+            <w:r>
+              <w:rPr>
+                <w:sz w:val="22"/>
+                <w:szCs w:val="22"/>
+              </w:rPr>
+              <w:t>RF- 8 aggiungiPost</w:t>
             </w:r>
           </w:p>
         </w:tc>
@@ -2353,13 +2300,7 @@
               <w:pStyle w:val="Corpo"/>
             </w:pPr>
             <w:r>
-              <w:t>Possibilità di aggiungere un post con</w:t>
-            </w:r>
-            <w:r>
-              <w:t>tenente</w:t>
-            </w:r>
-            <w:r>
-              <w:t xml:space="preserve"> un ‘immagine, una didascalia e un tag.</w:t>
+              <w:t>Possibilità di aggiungere un post contenente un ‘immagine, una didascalia e un tag.</w:t>
             </w:r>
           </w:p>
         </w:tc>
@@ -2377,21 +2318,17 @@
           <w:p>
             <w:pPr>
               <w:pStyle w:val="Contenutotabella"/>
-            </w:pPr>
-            <w:r>
-              <w:t>RF-</w:t>
-            </w:r>
-            <w:r>
-              <w:t xml:space="preserve"> </w:t>
-            </w:r>
-            <w:r>
-              <w:t>9</w:t>
-            </w:r>
-            <w:r>
-              <w:t xml:space="preserve"> </w:t>
-            </w:r>
-            <w:r>
-              <w:t>aggiungiUpvote</w:t>
+              <w:rPr>
+                <w:sz w:val="22"/>
+                <w:szCs w:val="22"/>
+              </w:rPr>
+            </w:pPr>
+            <w:r>
+              <w:rPr>
+                <w:sz w:val="22"/>
+                <w:szCs w:val="22"/>
+              </w:rPr>
+              <w:t>RF- 9 aggiungiVotazione</w:t>
             </w:r>
           </w:p>
         </w:tc>
@@ -2417,13 +2354,42 @@
                 <w:b/>
                 <w:bCs/>
               </w:rPr>
-              <w:t xml:space="preserve">UPVOTE”, </w:t>
-            </w:r>
-            <w:r>
-              <w:t>indicando un apprezzamento positivo nei confronti dell’utente che ha aggiunto il post</w:t>
-            </w:r>
-            <w:r>
-              <w:t>.</w:t>
+              <w:t xml:space="preserve">UPVOTE” </w:t>
+            </w:r>
+            <w:r>
+              <w:t xml:space="preserve">o un </w:t>
+            </w:r>
+            <w:r>
+              <w:rPr>
+                <w:b/>
+                <w:bCs/>
+              </w:rPr>
+              <w:t>“DOWNVOTE”</w:t>
+            </w:r>
+            <w:r>
+              <w:t>,</w:t>
+            </w:r>
+            <w:r>
+              <w:rPr>
+                <w:b/>
+                <w:bCs/>
+              </w:rPr>
+              <w:t xml:space="preserve"> </w:t>
+            </w:r>
+            <w:r>
+              <w:t>indicando un</w:t>
+            </w:r>
+            <w:r>
+              <w:t>a</w:t>
+            </w:r>
+            <w:r>
+              <w:t xml:space="preserve"> critica positiva o negativa</w:t>
+            </w:r>
+            <w:r>
+              <w:t xml:space="preserve">, rispettivamente, </w:t>
+            </w:r>
+            <w:r>
+              <w:t>nei confronti dell’utente che ha aggiunto il post.</w:t>
             </w:r>
           </w:p>
         </w:tc>
@@ -2441,21 +2407,17 @@
           <w:p>
             <w:pPr>
               <w:pStyle w:val="Contenutotabella"/>
-            </w:pPr>
-            <w:r>
-              <w:t>RF-</w:t>
-            </w:r>
-            <w:r>
-              <w:t xml:space="preserve"> </w:t>
-            </w:r>
-            <w:r>
-              <w:t>10</w:t>
-            </w:r>
-            <w:r>
-              <w:t xml:space="preserve"> </w:t>
-            </w:r>
-            <w:r>
-              <w:t>aggiungiDownvote</w:t>
+              <w:rPr>
+                <w:sz w:val="22"/>
+                <w:szCs w:val="22"/>
+              </w:rPr>
+            </w:pPr>
+            <w:r>
+              <w:rPr>
+                <w:sz w:val="22"/>
+                <w:szCs w:val="22"/>
+              </w:rPr>
+              <w:t>RF- 10 inserisciCommento</w:t>
             </w:r>
           </w:p>
         </w:tc>
@@ -2474,20 +2436,7 @@
               <w:pStyle w:val="Corpo"/>
             </w:pPr>
             <w:r>
-              <w:t xml:space="preserve">Possibilità di aggiungere un </w:t>
-            </w:r>
-            <w:r>
-              <w:rPr>
-                <w:b/>
-                <w:bCs/>
-              </w:rPr>
-              <w:t xml:space="preserve">“DOWNVOTE”, </w:t>
-            </w:r>
-            <w:r>
-              <w:t>indicando un</w:t>
-            </w:r>
-            <w:r>
-              <w:t>a critica negativa nei confronti dell’utente che ha aggiunto il post.</w:t>
+              <w:t>Possibilità di inserire un commento nella parte inferiore del post nel quale si può lasciare un messaggio per la persona che ha caricato il post.</w:t>
             </w:r>
           </w:p>
         </w:tc>
@@ -2505,21 +2454,17 @@
           <w:p>
             <w:pPr>
               <w:pStyle w:val="Contenutotabella"/>
-            </w:pPr>
-            <w:r>
-              <w:t>RF-</w:t>
-            </w:r>
-            <w:r>
-              <w:t xml:space="preserve"> </w:t>
-            </w:r>
-            <w:r>
-              <w:t>11</w:t>
-            </w:r>
-            <w:r>
-              <w:t xml:space="preserve"> </w:t>
-            </w:r>
-            <w:r>
-              <w:t>inserisciCommento</w:t>
+              <w:rPr>
+                <w:sz w:val="22"/>
+                <w:szCs w:val="22"/>
+              </w:rPr>
+            </w:pPr>
+            <w:r>
+              <w:rPr>
+                <w:sz w:val="22"/>
+                <w:szCs w:val="22"/>
+              </w:rPr>
+              <w:t>RF- 11 rimuoviCommento</w:t>
             </w:r>
           </w:p>
         </w:tc>
@@ -2538,34 +2483,7 @@
               <w:pStyle w:val="Corpo"/>
             </w:pPr>
             <w:r>
-              <w:t xml:space="preserve">Possibilità </w:t>
-            </w:r>
-            <w:r>
-              <w:t>di inserire un</w:t>
-            </w:r>
-            <w:r>
-              <w:t xml:space="preserve"> commento</w:t>
-            </w:r>
-            <w:r>
-              <w:t xml:space="preserve"> </w:t>
-            </w:r>
-            <w:r>
-              <w:t>nella parte inferiore</w:t>
-            </w:r>
-            <w:r>
-              <w:t xml:space="preserve"> </w:t>
-            </w:r>
-            <w:r>
-              <w:t>del</w:t>
-            </w:r>
-            <w:r>
-              <w:t xml:space="preserve"> post</w:t>
-            </w:r>
-            <w:r>
-              <w:t xml:space="preserve"> nel quale si può lasciare un messaggio per la persona che ha caricato il post</w:t>
-            </w:r>
-            <w:r>
-              <w:t>.</w:t>
+              <w:t>Possibilità di rimuovere un commento dal post in cui è stato inserito.</w:t>
             </w:r>
           </w:p>
         </w:tc>
@@ -2583,21 +2501,17 @@
           <w:p>
             <w:pPr>
               <w:pStyle w:val="Contenutotabella"/>
-            </w:pPr>
-            <w:r>
-              <w:t>RF-</w:t>
-            </w:r>
-            <w:r>
-              <w:t xml:space="preserve"> </w:t>
-            </w:r>
-            <w:r>
-              <w:t>12</w:t>
-            </w:r>
-            <w:r>
-              <w:t xml:space="preserve"> </w:t>
-            </w:r>
-            <w:r>
-              <w:t>modificaImmagine</w:t>
+              <w:rPr>
+                <w:sz w:val="22"/>
+                <w:szCs w:val="22"/>
+              </w:rPr>
+            </w:pPr>
+            <w:r>
+              <w:rPr>
+                <w:sz w:val="22"/>
+                <w:szCs w:val="22"/>
+              </w:rPr>
+              <w:t>RF- 12 modificaImmagine</w:t>
             </w:r>
           </w:p>
         </w:tc>
@@ -2616,10 +2530,7 @@
               <w:pStyle w:val="Corpo"/>
             </w:pPr>
             <w:r>
-              <w:t xml:space="preserve">Possibilità di </w:t>
-            </w:r>
-            <w:r>
-              <w:t>modificare l’immagine del profilo per tenerla sempre aggiornata.</w:t>
+              <w:t>Possibilità di modificare l’immagine del profilo per tenerla sempre aggiornata.</w:t>
             </w:r>
           </w:p>
         </w:tc>
@@ -2637,24 +2548,17 @@
           <w:p>
             <w:pPr>
               <w:pStyle w:val="Contenutotabella"/>
-            </w:pPr>
-            <w:r>
-              <w:t>RF-</w:t>
-            </w:r>
-            <w:r>
-              <w:t xml:space="preserve"> </w:t>
-            </w:r>
-            <w:r>
-              <w:t>13</w:t>
-            </w:r>
-            <w:r>
-              <w:t xml:space="preserve"> </w:t>
-            </w:r>
-            <w:r>
-              <w:t>modifica</w:t>
-            </w:r>
-            <w:r>
-              <w:t>Profilo</w:t>
+              <w:rPr>
+                <w:sz w:val="22"/>
+                <w:szCs w:val="22"/>
+              </w:rPr>
+            </w:pPr>
+            <w:r>
+              <w:rPr>
+                <w:sz w:val="22"/>
+                <w:szCs w:val="22"/>
+              </w:rPr>
+              <w:t>RF- 13 modificaProfilo</w:t>
             </w:r>
           </w:p>
         </w:tc>
@@ -2683,31 +2587,7 @@
                 <w:sz w:val="22"/>
                 <w:szCs w:val="22"/>
               </w:rPr>
-              <w:t xml:space="preserve">Possibilità di </w:t>
-            </w:r>
-            <w:r>
-              <w:rPr>
-                <w:rFonts w:ascii="Calibri" w:hAnsi="Calibri" w:cs="Calibri"/>
-                <w:sz w:val="22"/>
-                <w:szCs w:val="22"/>
-              </w:rPr>
-              <w:t>modificare l’username nel caso in cui non è più apprezzato dall’utente o è difficile riconoscerlo</w:t>
-            </w:r>
-            <w:r>
-              <w:rPr>
-                <w:rFonts w:ascii="Calibri" w:hAnsi="Calibri" w:cs="Calibri"/>
-                <w:sz w:val="22"/>
-                <w:szCs w:val="22"/>
-              </w:rPr>
-              <w:t>, oppure anche altri cambi come Biografia o il nome della persona proprietaria dell’account</w:t>
-            </w:r>
-            <w:r>
-              <w:rPr>
-                <w:rFonts w:ascii="Calibri" w:hAnsi="Calibri" w:cs="Calibri"/>
-                <w:sz w:val="22"/>
-                <w:szCs w:val="22"/>
-              </w:rPr>
-              <w:t>.</w:t>
+              <w:t>Possibilità di modificare l’username nel caso in cui non è più apprezzato dall’utente o è difficile riconoscerlo, oppure anche altri cambi come Biografia o il nome della persona proprietaria dell’account.</w:t>
             </w:r>
           </w:p>
         </w:tc>
@@ -2725,24 +2605,17 @@
           <w:p>
             <w:pPr>
               <w:pStyle w:val="Contenutotabella"/>
-            </w:pPr>
-            <w:r>
-              <w:t>RF-</w:t>
-            </w:r>
-            <w:r>
-              <w:t xml:space="preserve"> </w:t>
-            </w:r>
-            <w:r>
-              <w:t>1</w:t>
-            </w:r>
-            <w:r>
-              <w:t>4</w:t>
-            </w:r>
-            <w:r>
-              <w:t xml:space="preserve"> </w:t>
-            </w:r>
-            <w:r>
-              <w:t>modificaDidascalia</w:t>
+              <w:rPr>
+                <w:sz w:val="22"/>
+                <w:szCs w:val="22"/>
+              </w:rPr>
+            </w:pPr>
+            <w:r>
+              <w:rPr>
+                <w:sz w:val="22"/>
+                <w:szCs w:val="22"/>
+              </w:rPr>
+              <w:t>RF- 14 modificaDidascalia</w:t>
             </w:r>
           </w:p>
         </w:tc>
@@ -2759,24 +2632,17 @@
           <w:p>
             <w:pPr>
               <w:pStyle w:val="Contenutotabella"/>
-            </w:pPr>
-            <w:r>
-              <w:t xml:space="preserve">Possibilità </w:t>
-            </w:r>
-            <w:r>
-              <w:t xml:space="preserve">di </w:t>
-            </w:r>
-            <w:r>
-              <w:t>cambiare</w:t>
-            </w:r>
-            <w:r>
-              <w:t xml:space="preserve"> la didascalia del post, per corregere eventuali </w:t>
-            </w:r>
-            <w:r>
-              <w:t>errori</w:t>
-            </w:r>
-            <w:r>
-              <w:t>.</w:t>
+              <w:rPr>
+                <w:sz w:val="22"/>
+                <w:szCs w:val="22"/>
+              </w:rPr>
+            </w:pPr>
+            <w:r>
+              <w:rPr>
+                <w:sz w:val="22"/>
+                <w:szCs w:val="22"/>
+              </w:rPr>
+              <w:t>Possibilità di cambiare la didascalia del post, per corregere eventuali errori.</w:t>
             </w:r>
           </w:p>
         </w:tc>
@@ -2795,24 +2661,17 @@
           <w:p>
             <w:pPr>
               <w:pStyle w:val="Contenutotabella"/>
-            </w:pPr>
-            <w:r>
-              <w:t>RF</w:t>
-            </w:r>
-            <w:r>
-              <w:t xml:space="preserve">- </w:t>
-            </w:r>
-            <w:r>
-              <w:t>1</w:t>
-            </w:r>
-            <w:r>
-              <w:t>5</w:t>
-            </w:r>
-            <w:r>
-              <w:t xml:space="preserve"> </w:t>
-            </w:r>
-            <w:r>
-              <w:t>aggiungiCompanion</w:t>
+              <w:rPr>
+                <w:sz w:val="22"/>
+                <w:szCs w:val="22"/>
+              </w:rPr>
+            </w:pPr>
+            <w:r>
+              <w:rPr>
+                <w:sz w:val="22"/>
+                <w:szCs w:val="22"/>
+              </w:rPr>
+              <w:t>RF- 15 aggiungiCompanion</w:t>
             </w:r>
           </w:p>
         </w:tc>
@@ -2830,28 +2689,48 @@
           <w:p>
             <w:pPr>
               <w:pStyle w:val="Contenutotabella"/>
-            </w:pPr>
-            <w:r>
+              <w:rPr>
+                <w:sz w:val="22"/>
+                <w:szCs w:val="22"/>
+              </w:rPr>
+            </w:pPr>
+            <w:r>
+              <w:rPr>
+                <w:sz w:val="22"/>
+                <w:szCs w:val="22"/>
+              </w:rPr>
               <w:t xml:space="preserve">Possibilità di aggiungere un </w:t>
             </w:r>
             <w:r>
               <w:rPr>
                 <w:b/>
                 <w:bCs/>
+                <w:sz w:val="22"/>
+                <w:szCs w:val="22"/>
               </w:rPr>
               <w:t xml:space="preserve">“Companion” </w:t>
             </w:r>
             <w:r>
+              <w:rPr>
+                <w:sz w:val="22"/>
+                <w:szCs w:val="22"/>
+              </w:rPr>
               <w:t xml:space="preserve">alla propria lista, per visualizzare e tenersi aggiornati sull’attività del </w:t>
             </w:r>
             <w:r>
               <w:rPr>
                 <w:b/>
                 <w:bCs/>
+                <w:sz w:val="22"/>
+                <w:szCs w:val="22"/>
               </w:rPr>
               <w:t>“Companion”</w:t>
             </w:r>
             <w:r>
+              <w:rPr>
+                <w:sz w:val="22"/>
+                <w:szCs w:val="22"/>
+              </w:rPr>
               <w:t>.</w:t>
             </w:r>
           </w:p>
@@ -2871,18 +2750,17 @@
           <w:p>
             <w:pPr>
               <w:pStyle w:val="Contenutotabella"/>
-            </w:pPr>
-            <w:r>
-              <w:t>RF</w:t>
-            </w:r>
-            <w:r>
-              <w:t>- 1</w:t>
-            </w:r>
-            <w:r>
-              <w:t>6</w:t>
-            </w:r>
-            <w:r>
-              <w:t xml:space="preserve"> rimuoviCompanion</w:t>
+              <w:rPr>
+                <w:sz w:val="22"/>
+                <w:szCs w:val="22"/>
+              </w:rPr>
+            </w:pPr>
+            <w:r>
+              <w:rPr>
+                <w:sz w:val="22"/>
+                <w:szCs w:val="22"/>
+              </w:rPr>
+              <w:t>RF- 16 rimuoviCompanion</w:t>
             </w:r>
           </w:p>
         </w:tc>
@@ -2900,24 +2778,32 @@
           <w:p>
             <w:pPr>
               <w:pStyle w:val="Contenutotabella"/>
-            </w:pPr>
-            <w:r>
-              <w:t>Possib</w:t>
-            </w:r>
-            <w:r>
-              <w:t>il</w:t>
-            </w:r>
-            <w:r>
-              <w:t xml:space="preserve">ità di rimuovere un </w:t>
+              <w:rPr>
+                <w:sz w:val="22"/>
+                <w:szCs w:val="22"/>
+              </w:rPr>
+            </w:pPr>
+            <w:r>
+              <w:rPr>
+                <w:sz w:val="22"/>
+                <w:szCs w:val="22"/>
+              </w:rPr>
+              <w:t xml:space="preserve">Possibilità di rimuovere un </w:t>
             </w:r>
             <w:r>
               <w:rPr>
                 <w:b/>
                 <w:bCs/>
+                <w:sz w:val="22"/>
+                <w:szCs w:val="22"/>
               </w:rPr>
               <w:t xml:space="preserve">“Companion” </w:t>
             </w:r>
             <w:r>
+              <w:rPr>
+                <w:sz w:val="22"/>
+                <w:szCs w:val="22"/>
+              </w:rPr>
               <w:t>dalla propria lista per non essere più aggiornato sulle attività di quell’utente.</w:t>
             </w:r>
           </w:p>
@@ -2931,19 +2817,26 @@
               <w:top w:val="single" w:sz="2" w:space="0" w:color="000000"/>
               <w:left w:val="single" w:sz="2" w:space="0" w:color="000000"/>
               <w:bottom w:val="single" w:sz="2" w:space="0" w:color="000000"/>
+              <w:right w:val="nil"/>
             </w:tcBorders>
-            <w:shd w:val="clear" w:color="auto" w:fill="auto"/>
+            <w:hideMark/>
           </w:tcPr>
           <w:p>
             <w:pPr>
               <w:pStyle w:val="Contenutotabella"/>
-            </w:pPr>
-            <w:bookmarkStart w:id="1" w:name="_GoBack" w:colFirst="0" w:colLast="1"/>
-            <w:r>
-              <w:t>RF- 1</w:t>
-            </w:r>
-            <w:r>
-              <w:t>7 visualizzaUtente</w:t>
+              <w:rPr>
+                <w:sz w:val="22"/>
+                <w:szCs w:val="22"/>
+                <w:lang w:bidi="hi-IN"/>
+              </w:rPr>
+            </w:pPr>
+            <w:r>
+              <w:rPr>
+                <w:sz w:val="22"/>
+                <w:szCs w:val="22"/>
+                <w:lang w:bidi="hi-IN"/>
+              </w:rPr>
+              <w:t>RF- 17 visualizzaUtente</w:t>
             </w:r>
           </w:p>
         </w:tc>
@@ -2956,19 +2849,28 @@
               <w:bottom w:val="single" w:sz="2" w:space="0" w:color="000000"/>
               <w:right w:val="single" w:sz="2" w:space="0" w:color="000000"/>
             </w:tcBorders>
-            <w:shd w:val="clear" w:color="auto" w:fill="auto"/>
+            <w:hideMark/>
           </w:tcPr>
           <w:p>
             <w:pPr>
               <w:pStyle w:val="Contenutotabella"/>
-            </w:pPr>
-            <w:r>
+              <w:rPr>
+                <w:sz w:val="22"/>
+                <w:szCs w:val="22"/>
+                <w:lang w:bidi="hi-IN"/>
+              </w:rPr>
+            </w:pPr>
+            <w:r>
+              <w:rPr>
+                <w:sz w:val="22"/>
+                <w:szCs w:val="22"/>
+                <w:lang w:bidi="hi-IN"/>
+              </w:rPr>
               <w:t>Possibilità di visualizzare un utente selezionato per osservare i post che ha caricato, e i dati pubblici dell’utente.</w:t>
             </w:r>
           </w:p>
         </w:tc>
       </w:tr>
-      <w:bookmarkEnd w:id="1"/>
     </w:tbl>
     <w:p>
       <w:pPr>
@@ -2980,6 +2882,8 @@
           <w:lang w:val="es-ES_tradnl"/>
         </w:rPr>
       </w:pPr>
+      <w:bookmarkStart w:id="1" w:name="_GoBack"/>
+      <w:bookmarkEnd w:id="1"/>
     </w:p>
     <w:p>
       <w:pPr>
@@ -3516,6 +3420,7 @@
           <w:sz w:val="32"/>
           <w:szCs w:val="32"/>
         </w:rPr>
+        <w:lastRenderedPageBreak/>
         <w:t>5.</w:t>
       </w:r>
       <w:r>
@@ -4158,9 +4063,6 @@
   <w:p>
     <w:pPr>
       <w:pStyle w:val="Intestazioneepipagina"/>
-      <w:rPr>
-        <w:rFonts w:hint="eastAsia"/>
-      </w:rPr>
     </w:pPr>
   </w:p>
 </w:ftr>
@@ -4190,9 +4092,6 @@
   <w:p>
     <w:pPr>
       <w:pStyle w:val="Intestazioneepipagina"/>
-      <w:rPr>
-        <w:rFonts w:hint="eastAsia"/>
-      </w:rPr>
     </w:pPr>
   </w:p>
 </w:hdr>
@@ -6994,7 +6893,7 @@
 </file>
 
 <file path=customXml/itemProps1.xml><?xml version="1.0" encoding="utf-8"?>
-<ds:datastoreItem xmlns:ds="http://schemas.openxmlformats.org/officeDocument/2006/customXml" ds:itemID="{1E36C5CD-8C56-4437-9216-DBB77CFFCC30}">
+<ds:datastoreItem xmlns:ds="http://schemas.openxmlformats.org/officeDocument/2006/customXml" ds:itemID="{7CFAA2C8-3EDB-4688-BC12-15B22FA2CC51}">
   <ds:schemaRefs>
     <ds:schemaRef ds:uri="http://schemas.openxmlformats.org/officeDocument/2006/bibliography"/>
   </ds:schemaRefs>

</xml_diff>